<commit_message>
Updated project plan and mock pitch
</commit_message>
<xml_diff>
--- a/Project plan.docx
+++ b/Project plan.docx
@@ -100,6 +100,62 @@
                 <w:lang w:val="en-US"/>
               </w:rPr>
               <w:t>Notes</w:t>
+            </w:r>
+          </w:p>
+        </w:tc>
+      </w:tr>
+      <w:tr>
+        <w:tc>
+          <w:tcPr>
+            <w:tcW w:w="3005" w:type="dxa"/>
+          </w:tcPr>
+          <w:p>
+            <w:pPr>
+              <w:rPr>
+                <w:lang w:val="en-US"/>
+              </w:rPr>
+            </w:pPr>
+            <w:r>
+              <w:rPr>
+                <w:lang w:val="en-US"/>
+              </w:rPr>
+              <w:t>Game menu</w:t>
+            </w:r>
+          </w:p>
+        </w:tc>
+        <w:tc>
+          <w:tcPr>
+            <w:tcW w:w="3005" w:type="dxa"/>
+          </w:tcPr>
+          <w:p>
+            <w:pPr>
+              <w:rPr>
+                <w:lang w:val="en-US"/>
+              </w:rPr>
+            </w:pPr>
+            <w:r>
+              <w:rPr>
+                <w:lang w:val="en-US"/>
+              </w:rPr>
+              <w:t>The game starts from the game menu where the user presses “PLAY” button to start the game. In addition, “RULES” button would show the game rules for the user.</w:t>
+            </w:r>
+          </w:p>
+        </w:tc>
+        <w:tc>
+          <w:tcPr>
+            <w:tcW w:w="3006" w:type="dxa"/>
+          </w:tcPr>
+          <w:p>
+            <w:pPr>
+              <w:rPr>
+                <w:lang w:val="en-US"/>
+              </w:rPr>
+            </w:pPr>
+            <w:r>
+              <w:rPr>
+                <w:lang w:val="en-US"/>
+              </w:rPr>
+              <w:t>It would prevent the confusion for players on when the game actually starts</w:t>
             </w:r>
           </w:p>
         </w:tc>
@@ -462,25 +518,31 @@
               <w:rPr>
                 <w:lang w:val="en-US"/>
               </w:rPr>
-              <w:t>The game looks good</w:t>
-            </w:r>
-          </w:p>
-        </w:tc>
-        <w:tc>
-          <w:tcPr>
-            <w:tcW w:w="3005" w:type="dxa"/>
-          </w:tcPr>
-          <w:p>
-            <w:pPr>
-              <w:rPr>
-                <w:lang w:val="en-US"/>
-              </w:rPr>
-            </w:pPr>
-            <w:r>
-              <w:rPr>
-                <w:lang w:val="en-US"/>
-              </w:rPr>
-              <w:t>With “looks good” we want to achieve a game that is not comprised of just one coloured squares but more ‘complex’ looking objects that are more distinct from one another.</w:t>
+              <w:t>Advanced UI and appearance</w:t>
+            </w:r>
+          </w:p>
+        </w:tc>
+        <w:tc>
+          <w:tcPr>
+            <w:tcW w:w="3005" w:type="dxa"/>
+          </w:tcPr>
+          <w:p>
+            <w:pPr>
+              <w:rPr>
+                <w:lang w:val="en-US"/>
+              </w:rPr>
+            </w:pPr>
+            <w:r>
+              <w:rPr>
+                <w:lang w:val="en-US"/>
+              </w:rPr>
+              <w:t>W</w:t>
+            </w:r>
+            <w:r>
+              <w:rPr>
+                <w:lang w:val="en-US"/>
+              </w:rPr>
+              <w:t>e want to achieve a game that is not comprised of just one coloured squares but more ‘complex’ looking objects that are more distinct from one another.</w:t>
             </w:r>
           </w:p>
         </w:tc>
@@ -504,7 +566,19 @@
               <w:rPr>
                 <w:lang w:val="en-US"/>
               </w:rPr>
-              <w:t>more acquainted with Swift and use it’s capabilities to the fullest so we can have as much freedom as we want when creating the graphics for our game.</w:t>
+              <w:t>more acquainted with Swi</w:t>
+            </w:r>
+            <w:r>
+              <w:rPr>
+                <w:lang w:val="en-US"/>
+              </w:rPr>
+              <w:t>ng</w:t>
+            </w:r>
+            <w:r>
+              <w:rPr>
+                <w:lang w:val="en-US"/>
+              </w:rPr>
+              <w:t xml:space="preserve"> and use it’s capabilities to the fullest so we can have as much freedom as we want when creating the graphics for our game.</w:t>
             </w:r>
           </w:p>
         </w:tc>
@@ -555,6 +629,7 @@
               <w:rPr>
                 <w:lang w:val="en-US"/>
               </w:rPr>
+              <w:lastRenderedPageBreak/>
               <w:t>e.g. the infantry can shoot up to 2 tiles, while a captain can shoot up to 3 tiles!</w:t>
             </w:r>
           </w:p>
@@ -593,7 +668,15 @@
               <w:rPr>
                 <w:lang w:val="en-US"/>
               </w:rPr>
-              <w:t>Again interface and inheritance is a key part of this. The methods for each soldier are the same, they are just slightly different. So using these things are the easiest way to implement it.</w:t>
+              <w:lastRenderedPageBreak/>
+              <w:t xml:space="preserve">Again interface and inheritance is a key part of this. The methods for each soldier are the same, they are just slightly different. So </w:t>
+            </w:r>
+            <w:r>
+              <w:rPr>
+                <w:lang w:val="en-US"/>
+              </w:rPr>
+              <w:lastRenderedPageBreak/>
+              <w:t>using these things are the easiest way to implement it.</w:t>
             </w:r>
           </w:p>
         </w:tc>
@@ -616,7 +699,6 @@
         <w:rPr>
           <w:lang w:val="en-US"/>
         </w:rPr>
-        <w:lastRenderedPageBreak/>
         <w:t>Can have:</w:t>
       </w:r>
     </w:p>

</xml_diff>

<commit_message>
Project plan final version, +pdf format
</commit_message>
<xml_diff>
--- a/Project plan.docx
+++ b/Project plan.docx
@@ -2,6 +2,89 @@
 <file path=word/document.xml><?xml version="1.0" encoding="utf-8"?>
 <w:document xmlns:wpc="http://schemas.microsoft.com/office/word/2010/wordprocessingCanvas" xmlns:cx="http://schemas.microsoft.com/office/drawing/2014/chartex" xmlns:cx1="http://schemas.microsoft.com/office/drawing/2015/9/8/chartex" xmlns:cx2="http://schemas.microsoft.com/office/drawing/2015/10/21/chartex" xmlns:cx3="http://schemas.microsoft.com/office/drawing/2016/5/9/chartex" xmlns:cx4="http://schemas.microsoft.com/office/drawing/2016/5/10/chartex" xmlns:cx5="http://schemas.microsoft.com/office/drawing/2016/5/11/chartex" xmlns:cx6="http://schemas.microsoft.com/office/drawing/2016/5/12/chartex" xmlns:cx7="http://schemas.microsoft.com/office/drawing/2016/5/13/chartex" xmlns:cx8="http://schemas.microsoft.com/office/drawing/2016/5/14/chartex" xmlns:mc="http://schemas.openxmlformats.org/markup-compatibility/2006" xmlns:aink="http://schemas.microsoft.com/office/drawing/2016/ink" xmlns:am3d="http://schemas.microsoft.com/office/drawing/2017/model3d" xmlns:o="urn:schemas-microsoft-com:office:office" xmlns:oel="http://schemas.microsoft.com/office/2019/extlst" xmlns:r="http://schemas.openxmlformats.org/officeDocument/2006/relationships" xmlns:m="http://schemas.openxmlformats.org/officeDocument/2006/math" xmlns:v="urn:schemas-microsoft-com:vml" xmlns:wp14="http://schemas.microsoft.com/office/word/2010/wordprocessingDrawing" xmlns:wp="http://schemas.openxmlformats.org/drawingml/2006/wordprocessingDrawing" xmlns:w10="urn:schemas-microsoft-com:office:word" xmlns:w="http://schemas.openxmlformats.org/wordprocessingml/2006/main" xmlns:w14="http://schemas.microsoft.com/office/word/2010/wordml" xmlns:w15="http://schemas.microsoft.com/office/word/2012/wordml" xmlns:w16cex="http://schemas.microsoft.com/office/word/2018/wordml/cex" xmlns:w16cid="http://schemas.microsoft.com/office/word/2016/wordml/cid" xmlns:w16="http://schemas.microsoft.com/office/word/2018/wordml" xmlns:w16sdtdh="http://schemas.microsoft.com/office/word/2020/wordml/sdtdatahash" xmlns:w16se="http://schemas.microsoft.com/office/word/2015/wordml/symex" xmlns:wpg="http://schemas.microsoft.com/office/word/2010/wordprocessingGroup" xmlns:wpi="http://schemas.microsoft.com/office/word/2010/wordprocessingInk" xmlns:wne="http://schemas.microsoft.com/office/word/2006/wordml" xmlns:wps="http://schemas.microsoft.com/office/word/2010/wordprocessingShape" mc:Ignorable="w14 w15 w16se w16cid w16 w16cex w16sdtdh wp14">
   <w:body>
+    <w:p>
+      <w:pPr>
+        <w:pStyle w:val="Title"/>
+        <w:rPr>
+          <w:lang w:val="en-US"/>
+        </w:rPr>
+      </w:pPr>
+      <w:r>
+        <w:rPr>
+          <w:lang w:val="en-US"/>
+        </w:rPr>
+        <w:t>Backlog Game Project</w:t>
+      </w:r>
+    </w:p>
+    <w:p>
+      <w:pPr>
+        <w:rPr>
+          <w:lang w:val="en-US"/>
+        </w:rPr>
+      </w:pPr>
+    </w:p>
+    <w:p>
+      <w:pPr>
+        <w:rPr>
+          <w:sz w:val="28"/>
+          <w:szCs w:val="28"/>
+          <w:lang w:val="en-US"/>
+        </w:rPr>
+      </w:pPr>
+      <w:r>
+        <w:rPr>
+          <w:sz w:val="28"/>
+          <w:szCs w:val="28"/>
+          <w:lang w:val="en-US"/>
+        </w:rPr>
+        <w:t xml:space="preserve">The team decided to use </w:t>
+      </w:r>
+      <w:proofErr w:type="spellStart"/>
+      <w:r>
+        <w:rPr>
+          <w:sz w:val="28"/>
+          <w:szCs w:val="28"/>
+          <w:lang w:val="en-US"/>
+        </w:rPr>
+        <w:t>MoSCoW</w:t>
+      </w:r>
+      <w:proofErr w:type="spellEnd"/>
+      <w:r>
+        <w:rPr>
+          <w:sz w:val="28"/>
+          <w:szCs w:val="28"/>
+          <w:lang w:val="en-US"/>
+        </w:rPr>
+        <w:t xml:space="preserve"> method to separate and prioritize project parts </w:t>
+      </w:r>
+      <w:proofErr w:type="gramStart"/>
+      <w:r>
+        <w:rPr>
+          <w:sz w:val="28"/>
+          <w:szCs w:val="28"/>
+          <w:lang w:val="en-US"/>
+        </w:rPr>
+        <w:t>in order to</w:t>
+      </w:r>
+      <w:proofErr w:type="gramEnd"/>
+      <w:r>
+        <w:rPr>
+          <w:sz w:val="28"/>
+          <w:szCs w:val="28"/>
+          <w:lang w:val="en-US"/>
+        </w:rPr>
+        <w:t xml:space="preserve"> ensure the completion of basic deliverables.</w:t>
+      </w:r>
+    </w:p>
+    <w:p>
+      <w:pPr>
+        <w:rPr>
+          <w:sz w:val="28"/>
+          <w:szCs w:val="28"/>
+          <w:lang w:val="en-US"/>
+        </w:rPr>
+      </w:pPr>
+    </w:p>
     <w:p>
       <w:pPr>
         <w:rPr>
@@ -155,8 +238,16 @@
               <w:rPr>
                 <w:lang w:val="en-US"/>
               </w:rPr>
-              <w:t>It would prevent the confusion for players on when the game actually starts</w:t>
-            </w:r>
+              <w:t xml:space="preserve">It would prevent the confusion for players on when the game </w:t>
+            </w:r>
+            <w:proofErr w:type="gramStart"/>
+            <w:r>
+              <w:rPr>
+                <w:lang w:val="en-US"/>
+              </w:rPr>
+              <w:t>actually starts</w:t>
+            </w:r>
+            <w:proofErr w:type="gramEnd"/>
           </w:p>
         </w:tc>
       </w:tr>
@@ -243,8 +334,16 @@
               <w:rPr>
                 <w:lang w:val="en-US"/>
               </w:rPr>
-              <w:t>A player wins by eliminating all of the opponent’s army</w:t>
-            </w:r>
+              <w:t xml:space="preserve">A player wins by eliminating all of the opponent’s </w:t>
+            </w:r>
+            <w:proofErr w:type="gramStart"/>
+            <w:r>
+              <w:rPr>
+                <w:lang w:val="en-US"/>
+              </w:rPr>
+              <w:t>army</w:t>
+            </w:r>
+            <w:proofErr w:type="gramEnd"/>
           </w:p>
           <w:p>
             <w:pPr>
@@ -269,7 +368,21 @@
               <w:rPr>
                 <w:lang w:val="en-US"/>
               </w:rPr>
-              <w:t>A player wins by capturing the opponents flag</w:t>
+              <w:t xml:space="preserve">A player wins by capturing the </w:t>
+            </w:r>
+            <w:proofErr w:type="gramStart"/>
+            <w:r>
+              <w:rPr>
+                <w:lang w:val="en-US"/>
+              </w:rPr>
+              <w:t>opponents</w:t>
+            </w:r>
+            <w:proofErr w:type="gramEnd"/>
+            <w:r>
+              <w:rPr>
+                <w:lang w:val="en-US"/>
+              </w:rPr>
+              <w:t xml:space="preserve"> flag</w:t>
             </w:r>
           </w:p>
         </w:tc>
@@ -313,7 +426,21 @@
               <w:rPr>
                 <w:lang w:val="en-US"/>
               </w:rPr>
-              <w:t>One team walks one of their soldiers onto the enemy flag, which ends the game and the winning player/team gets announced.</w:t>
+              <w:t xml:space="preserve">One team walks one of their soldiers onto the enemy flag, which ends the </w:t>
+            </w:r>
+            <w:proofErr w:type="gramStart"/>
+            <w:r>
+              <w:rPr>
+                <w:lang w:val="en-US"/>
+              </w:rPr>
+              <w:t>game</w:t>
+            </w:r>
+            <w:proofErr w:type="gramEnd"/>
+            <w:r>
+              <w:rPr>
+                <w:lang w:val="en-US"/>
+              </w:rPr>
+              <w:t xml:space="preserve"> and the winning player/team gets announced.</w:t>
             </w:r>
           </w:p>
         </w:tc>
@@ -542,7 +669,28 @@
               <w:rPr>
                 <w:lang w:val="en-US"/>
               </w:rPr>
-              <w:t>e want to achieve a game that is not comprised of just one coloured squares but more ‘complex’ looking objects that are more distinct from one another.</w:t>
+              <w:t xml:space="preserve">e want to achieve a game that is not comprised of just </w:t>
+            </w:r>
+            <w:r>
+              <w:rPr>
+                <w:lang w:val="en-US"/>
+              </w:rPr>
+              <w:lastRenderedPageBreak/>
+              <w:t xml:space="preserve">one </w:t>
+            </w:r>
+            <w:proofErr w:type="spellStart"/>
+            <w:r>
+              <w:rPr>
+                <w:lang w:val="en-US"/>
+              </w:rPr>
+              <w:t>coloured</w:t>
+            </w:r>
+            <w:proofErr w:type="spellEnd"/>
+            <w:r>
+              <w:rPr>
+                <w:lang w:val="en-US"/>
+              </w:rPr>
+              <w:t xml:space="preserve"> squares but more ‘complex’ looking objects that are more distinct from one another.</w:t>
             </w:r>
           </w:p>
         </w:tc>
@@ -560,6 +708,7 @@
               <w:rPr>
                 <w:lang w:val="en-US"/>
               </w:rPr>
+              <w:lastRenderedPageBreak/>
               <w:t xml:space="preserve">Our learning goal is to get </w:t>
             </w:r>
             <w:r>
@@ -578,7 +727,30 @@
               <w:rPr>
                 <w:lang w:val="en-US"/>
               </w:rPr>
-              <w:t xml:space="preserve"> and use it’s capabilities to the fullest so we can have as much freedom as we want when creating the graphics for our game.</w:t>
+              <w:t xml:space="preserve"> </w:t>
+            </w:r>
+            <w:r>
+              <w:rPr>
+                <w:lang w:val="en-US"/>
+              </w:rPr>
+              <w:lastRenderedPageBreak/>
+              <w:t xml:space="preserve">and use </w:t>
+            </w:r>
+            <w:proofErr w:type="spellStart"/>
+            <w:proofErr w:type="gramStart"/>
+            <w:r>
+              <w:rPr>
+                <w:lang w:val="en-US"/>
+              </w:rPr>
+              <w:t>it’s</w:t>
+            </w:r>
+            <w:proofErr w:type="spellEnd"/>
+            <w:proofErr w:type="gramEnd"/>
+            <w:r>
+              <w:rPr>
+                <w:lang w:val="en-US"/>
+              </w:rPr>
+              <w:t xml:space="preserve"> capabilities to the fullest so we can have as much freedom as we want when creating the graphics for our game.</w:t>
             </w:r>
           </w:p>
         </w:tc>
@@ -598,6 +770,7 @@
               <w:rPr>
                 <w:lang w:val="en-US"/>
               </w:rPr>
+              <w:lastRenderedPageBreak/>
               <w:t>Multiple kinds of soldiers to that can complement each other and give the players more possibilities for strategies</w:t>
             </w:r>
           </w:p>
@@ -625,12 +798,19 @@
                 <w:lang w:val="en-US"/>
               </w:rPr>
             </w:pPr>
-            <w:r>
-              <w:rPr>
-                <w:lang w:val="en-US"/>
-              </w:rPr>
-              <w:lastRenderedPageBreak/>
-              <w:t>e.g. the infantry can shoot up to 2 tiles, while a captain can shoot up to 3 tiles!</w:t>
+            <w:proofErr w:type="gramStart"/>
+            <w:r>
+              <w:rPr>
+                <w:lang w:val="en-US"/>
+              </w:rPr>
+              <w:t>e.g.</w:t>
+            </w:r>
+            <w:proofErr w:type="gramEnd"/>
+            <w:r>
+              <w:rPr>
+                <w:lang w:val="en-US"/>
+              </w:rPr>
+              <w:t xml:space="preserve"> the infantry can shoot up to 2 tiles, while a captain can shoot up to 3 tiles!</w:t>
             </w:r>
           </w:p>
           <w:p>
@@ -664,19 +844,33 @@
                 <w:lang w:val="en-US"/>
               </w:rPr>
             </w:pPr>
-            <w:r>
-              <w:rPr>
-                <w:lang w:val="en-US"/>
-              </w:rPr>
-              <w:lastRenderedPageBreak/>
-              <w:t xml:space="preserve">Again interface and inheritance is a key part of this. The methods for each soldier are the same, they are just slightly different. So </w:t>
-            </w:r>
-            <w:r>
-              <w:rPr>
-                <w:lang w:val="en-US"/>
-              </w:rPr>
-              <w:lastRenderedPageBreak/>
-              <w:t>using these things are the easiest way to implement it.</w:t>
+            <w:proofErr w:type="gramStart"/>
+            <w:r>
+              <w:rPr>
+                <w:lang w:val="en-US"/>
+              </w:rPr>
+              <w:t>Again</w:t>
+            </w:r>
+            <w:proofErr w:type="gramEnd"/>
+            <w:r>
+              <w:rPr>
+                <w:lang w:val="en-US"/>
+              </w:rPr>
+              <w:t xml:space="preserve"> interface and inheritance is a key part of this. The methods for each soldier are the same, they are just slightly different. </w:t>
+            </w:r>
+            <w:proofErr w:type="gramStart"/>
+            <w:r>
+              <w:rPr>
+                <w:lang w:val="en-US"/>
+              </w:rPr>
+              <w:t>So</w:t>
+            </w:r>
+            <w:proofErr w:type="gramEnd"/>
+            <w:r>
+              <w:rPr>
+                <w:lang w:val="en-US"/>
+              </w:rPr>
+              <w:t xml:space="preserve"> using these things are the easiest way to implement it.</w:t>
             </w:r>
           </w:p>
         </w:tc>
@@ -969,7 +1163,21 @@
               <w:rPr>
                 <w:lang w:val="en-US"/>
               </w:rPr>
-              <w:t>The code must be doable in the time we are given to create it and it has to be able to be done with knowledge we have and a little extra knowledge we will gain in the next two weeks.</w:t>
+              <w:t xml:space="preserve">The code must be doable in the time we are given to create it and it </w:t>
+            </w:r>
+            <w:proofErr w:type="gramStart"/>
+            <w:r>
+              <w:rPr>
+                <w:lang w:val="en-US"/>
+              </w:rPr>
+              <w:t>has to</w:t>
+            </w:r>
+            <w:proofErr w:type="gramEnd"/>
+            <w:r>
+              <w:rPr>
+                <w:lang w:val="en-US"/>
+              </w:rPr>
+              <w:t xml:space="preserve"> be able to be done with knowledge we have and a little extra knowledge we will gain in the next two weeks.</w:t>
             </w:r>
           </w:p>
         </w:tc>
@@ -1564,6 +1772,40 @@
     <w:uiPriority w:val="99"/>
     <w:rsid w:val="00F91E80"/>
   </w:style>
+  <w:style w:type="paragraph" w:styleId="Title">
+    <w:name w:val="Title"/>
+    <w:basedOn w:val="Normal"/>
+    <w:next w:val="Normal"/>
+    <w:link w:val="TitleChar"/>
+    <w:uiPriority w:val="10"/>
+    <w:qFormat/>
+    <w:rsid w:val="009E43A5"/>
+    <w:pPr>
+      <w:spacing w:after="0" w:line="240" w:lineRule="auto"/>
+      <w:contextualSpacing/>
+    </w:pPr>
+    <w:rPr>
+      <w:rFonts w:asciiTheme="majorHAnsi" w:eastAsiaTheme="majorEastAsia" w:hAnsiTheme="majorHAnsi" w:cstheme="majorBidi"/>
+      <w:spacing w:val="-10"/>
+      <w:kern w:val="28"/>
+      <w:sz w:val="56"/>
+      <w:szCs w:val="56"/>
+    </w:rPr>
+  </w:style>
+  <w:style w:type="character" w:customStyle="1" w:styleId="TitleChar">
+    <w:name w:val="Title Char"/>
+    <w:basedOn w:val="DefaultParagraphFont"/>
+    <w:link w:val="Title"/>
+    <w:uiPriority w:val="10"/>
+    <w:rsid w:val="009E43A5"/>
+    <w:rPr>
+      <w:rFonts w:asciiTheme="majorHAnsi" w:eastAsiaTheme="majorEastAsia" w:hAnsiTheme="majorHAnsi" w:cstheme="majorBidi"/>
+      <w:spacing w:val="-10"/>
+      <w:kern w:val="28"/>
+      <w:sz w:val="56"/>
+      <w:szCs w:val="56"/>
+    </w:rPr>
+  </w:style>
 </w:styles>
 </file>
 

</xml_diff>